<commit_message>
optimized parameters. 10Indexweight, 100Color,20Position
</commit_message>
<xml_diff>
--- a/Optimization equations v2.docx
+++ b/Optimization equations v2.docx
@@ -7807,10 +7807,10 @@
             <v:path o:extrusionok="f" gradientshapeok="t" o:connecttype="rect"/>
             <o:lock v:ext="edit" aspectratio="t"/>
           </v:shapetype>
-          <v:shape id="_x0000_i1025" type="#_x0000_t75" style="width:294.1pt;height:333.8pt" o:ole="">
+          <v:shape id="_x0000_i1025" type="#_x0000_t75" style="width:294pt;height:334pt" o:ole="">
             <v:imagedata r:id="rId9" o:title=""/>
           </v:shape>
-          <o:OLEObject Type="Embed" ProgID="Visio.Drawing.11" ShapeID="_x0000_i1025" DrawAspect="Content" ObjectID="_1551686301" r:id="rId10"/>
+          <o:OLEObject Type="Embed" ProgID="Visio.Drawing.11" ShapeID="_x0000_i1025" DrawAspect="Content" ObjectID="_1555851460" r:id="rId10"/>
         </w:object>
       </w:r>
     </w:p>
@@ -10925,6 +10925,80 @@
     </w:p>
     <w:p>
       <w:pPr>
+        <w:spacing w:after="240" w:line="240" w:lineRule="auto"/>
+        <w:rPr>
+          <w:rFonts w:ascii="Times New Roman" w:eastAsia="Times New Roman" w:hAnsi="Times New Roman" w:cs="Times New Roman"/>
+          <w:sz w:val="24"/>
+          <w:szCs w:val="24"/>
+        </w:rPr>
+      </w:pPr>
+      <w:r>
+        <w:rPr>
+          <w:rFonts w:ascii="Times New Roman" w:eastAsia="Times New Roman" w:hAnsi="Times New Roman" w:cs="Times New Roman"/>
+          <w:sz w:val="24"/>
+          <w:szCs w:val="24"/>
+        </w:rPr>
+        <w:br/>
+      </w:r>
+      <w:r>
+        <w:rPr>
+          <w:rFonts w:ascii="Times New Roman" w:eastAsia="Times New Roman" w:hAnsi="Times New Roman" w:cs="Times New Roman"/>
+          <w:noProof/>
+          <w:sz w:val="24"/>
+          <w:szCs w:val="24"/>
+        </w:rPr>
+        <w:drawing>
+          <wp:inline distT="0" distB="0" distL="0" distR="0" wp14:anchorId="5E42DC3A" wp14:editId="46922F5E">
+            <wp:extent cx="6457950" cy="1835150"/>
+            <wp:effectExtent l="0" t="0" r="0" b="0"/>
+            <wp:docPr id="6" name="Picture 6" descr="http://ars.els-cdn.com/content/image/1-s2.0-S0098300415301096-gr3.jpg"/>
+            <wp:cNvGraphicFramePr>
+              <a:graphicFrameLocks xmlns:a="http://schemas.openxmlformats.org/drawingml/2006/main" noChangeAspect="1"/>
+            </wp:cNvGraphicFramePr>
+            <a:graphic xmlns:a="http://schemas.openxmlformats.org/drawingml/2006/main">
+              <a:graphicData uri="http://schemas.openxmlformats.org/drawingml/2006/picture">
+                <pic:pic xmlns:pic="http://schemas.openxmlformats.org/drawingml/2006/picture">
+                  <pic:nvPicPr>
+                    <pic:cNvPr id="0" name="Picture 2" descr="http://ars.els-cdn.com/content/image/1-s2.0-S0098300415301096-gr3.jpg"/>
+                    <pic:cNvPicPr>
+                      <a:picLocks noChangeAspect="1" noChangeArrowheads="1"/>
+                    </pic:cNvPicPr>
+                  </pic:nvPicPr>
+                  <pic:blipFill>
+                    <a:blip r:embed="rId11">
+                      <a:extLst>
+                        <a:ext uri="{28A0092B-C50C-407E-A947-70E740481C1C}">
+                          <a14:useLocalDpi xmlns:a14="http://schemas.microsoft.com/office/drawing/2010/main" val="0"/>
+                        </a:ext>
+                      </a:extLst>
+                    </a:blip>
+                    <a:srcRect/>
+                    <a:stretch>
+                      <a:fillRect/>
+                    </a:stretch>
+                  </pic:blipFill>
+                  <pic:spPr bwMode="auto">
+                    <a:xfrm>
+                      <a:off x="0" y="0"/>
+                      <a:ext cx="6457950" cy="1835150"/>
+                    </a:xfrm>
+                    <a:prstGeom prst="rect">
+                      <a:avLst/>
+                    </a:prstGeom>
+                    <a:noFill/>
+                    <a:ln>
+                      <a:noFill/>
+                    </a:ln>
+                  </pic:spPr>
+                </pic:pic>
+              </a:graphicData>
+            </a:graphic>
+          </wp:inline>
+        </w:drawing>
+      </w:r>
+    </w:p>
+    <w:p>
+      <w:pPr>
         <w:rPr>
           <w:rFonts w:ascii="Cambria" w:hAnsi="Cambria"/>
           <w:sz w:val="28"/>
@@ -11557,6 +11631,8 @@
             <w:bookmarkEnd w:id="0"/>
           </w:p>
         </w:tc>
+        <w:bookmarkStart w:id="1" w:name="_GoBack"/>
+        <w:bookmarkEnd w:id="1"/>
       </w:tr>
     </w:tbl>
     <w:p>
@@ -13033,7 +13109,7 @@
                 <w:szCs w:val="28"/>
               </w:rPr>
             </w:pPr>
-            <w:bookmarkStart w:id="1" w:name="eq4"/>
+            <w:bookmarkStart w:id="2" w:name="eq4"/>
             <w:r>
               <w:rPr>
                 <w:rFonts w:ascii="Cambria" w:hAnsi="Cambria"/>
@@ -13058,7 +13134,7 @@
               </w:rPr>
               <w:t>)</w:t>
             </w:r>
-            <w:bookmarkEnd w:id="1"/>
+            <w:bookmarkEnd w:id="2"/>
           </w:p>
         </w:tc>
       </w:tr>
@@ -16772,7 +16848,7 @@
                 <w:szCs w:val="28"/>
               </w:rPr>
             </w:pPr>
-            <w:bookmarkStart w:id="2" w:name="irls"/>
+            <w:bookmarkStart w:id="3" w:name="irls"/>
             <w:r>
               <w:rPr>
                 <w:rFonts w:ascii="Cambria" w:hAnsi="Cambria"/>
@@ -16797,7 +16873,7 @@
               </w:rPr>
               <w:t>)</w:t>
             </w:r>
-            <w:bookmarkEnd w:id="2"/>
+            <w:bookmarkEnd w:id="3"/>
           </w:p>
         </w:tc>
       </w:tr>
@@ -17082,6 +17158,7 @@
           <w:sz w:val="28"/>
           <w:szCs w:val="28"/>
         </w:rPr>
+        <w:lastRenderedPageBreak/>
         <w:t xml:space="preserve">Let </w:t>
       </w:r>
       <m:oMath>
@@ -18288,7 +18365,7 @@
                 <w:szCs w:val="28"/>
               </w:rPr>
             </w:pPr>
-            <w:bookmarkStart w:id="3" w:name="eq1"/>
+            <w:bookmarkStart w:id="4" w:name="eq1"/>
             <w:r>
               <w:rPr>
                 <w:rFonts w:ascii="Cambria" w:hAnsi="Cambria"/>
@@ -18297,7 +18374,7 @@
               </w:rPr>
               <w:t>(5)</w:t>
             </w:r>
-            <w:bookmarkEnd w:id="3"/>
+            <w:bookmarkEnd w:id="4"/>
           </w:p>
         </w:tc>
       </w:tr>
@@ -18317,7 +18394,6 @@
           <w:sz w:val="28"/>
           <w:szCs w:val="28"/>
         </w:rPr>
-        <w:lastRenderedPageBreak/>
         <w:t xml:space="preserve">Here </w:t>
       </w:r>
       <w:proofErr w:type="gramEnd"/>
@@ -18541,8 +18617,6 @@
           <w:szCs w:val="28"/>
         </w:rPr>
       </w:pPr>
-      <w:bookmarkStart w:id="4" w:name="_GoBack"/>
-      <w:bookmarkEnd w:id="4"/>
     </w:p>
     <w:p>
       <w:pPr>
@@ -22604,7 +22678,7 @@
 </file>
 
 <file path=customXml/itemProps1.xml><?xml version="1.0" encoding="utf-8"?>
-<ds:datastoreItem xmlns:ds="http://schemas.openxmlformats.org/officeDocument/2006/customXml" ds:itemID="{79B00B3B-BFAD-42D2-A779-03C8B2F2F8E3}">
+<ds:datastoreItem xmlns:ds="http://schemas.openxmlformats.org/officeDocument/2006/customXml" ds:itemID="{8B76B37E-E7A3-4A62-A2BA-D9CF5C79C9FD}">
   <ds:schemaRefs>
     <ds:schemaRef ds:uri="http://schemas.openxmlformats.org/officeDocument/2006/bibliography"/>
   </ds:schemaRefs>

</xml_diff>